<commit_message>
actualizacion pbf, memoria, casos de uso
</commit_message>
<xml_diff>
--- a/documentacion/Proyecto_AlejandroRubio.docx
+++ b/documentacion/Proyecto_AlejandroRubio.docx
@@ -1,6 +1,6 @@
 
 <file path=word/document.xml><?xml version="1.0" encoding="utf-8"?>
-<w:document xmlns:wpc="http://schemas.microsoft.com/office/word/2010/wordprocessingCanvas" xmlns:cx="http://schemas.microsoft.com/office/drawing/2014/chartex" xmlns:cx1="http://schemas.microsoft.com/office/drawing/2015/9/8/chartex" xmlns:cx2="http://schemas.microsoft.com/office/drawing/2015/10/21/chartex" xmlns:cx3="http://schemas.microsoft.com/office/drawing/2016/5/9/chartex" xmlns:cx4="http://schemas.microsoft.com/office/drawing/2016/5/10/chartex" xmlns:cx5="http://schemas.microsoft.com/office/drawing/2016/5/11/chartex" xmlns:cx6="http://schemas.microsoft.com/office/drawing/2016/5/12/chartex" xmlns:cx7="http://schemas.microsoft.com/office/drawing/2016/5/13/chartex" xmlns:cx8="http://schemas.microsoft.com/office/drawing/2016/5/14/chartex" xmlns:mc="http://schemas.openxmlformats.org/markup-compatibility/2006" xmlns:aink="http://schemas.microsoft.com/office/drawing/2016/ink" xmlns:am3d="http://schemas.microsoft.com/office/drawing/2017/model3d" xmlns:o="urn:schemas-microsoft-com:office:office" xmlns:oel="http://schemas.microsoft.com/office/2019/extlst" xmlns:r="http://schemas.openxmlformats.org/officeDocument/2006/relationships" xmlns:m="http://schemas.openxmlformats.org/officeDocument/2006/math" xmlns:v="urn:schemas-microsoft-com:vml" xmlns:wp14="http://schemas.microsoft.com/office/word/2010/wordprocessingDrawing" xmlns:wp="http://schemas.openxmlformats.org/drawingml/2006/wordprocessingDrawing" xmlns:w10="urn:schemas-microsoft-com:office:word" xmlns:w="http://schemas.openxmlformats.org/wordprocessingml/2006/main" xmlns:w14="http://schemas.microsoft.com/office/word/2010/wordml" xmlns:w15="http://schemas.microsoft.com/office/word/2012/wordml" xmlns:w16cex="http://schemas.microsoft.com/office/word/2018/wordml/cex" xmlns:w16cid="http://schemas.microsoft.com/office/word/2016/wordml/cid" xmlns:w16="http://schemas.microsoft.com/office/word/2018/wordml" xmlns:w16sdtdh="http://schemas.microsoft.com/office/word/2020/wordml/sdtdatahash" xmlns:w16se="http://schemas.microsoft.com/office/word/2015/wordml/symex" xmlns:wpg="http://schemas.microsoft.com/office/word/2010/wordprocessingGroup" xmlns:wpi="http://schemas.microsoft.com/office/word/2010/wordprocessingInk" xmlns:wne="http://schemas.microsoft.com/office/word/2006/wordml" xmlns:wps="http://schemas.microsoft.com/office/word/2010/wordprocessingShape" mc:Ignorable="w14 w15 w16se w16cid w16 w16cex w16sdtdh wp14">
+<w:document xmlns:wpc="http://schemas.microsoft.com/office/word/2010/wordprocessingCanvas" xmlns:cx="http://schemas.microsoft.com/office/drawing/2014/chartex" xmlns:cx1="http://schemas.microsoft.com/office/drawing/2015/9/8/chartex" xmlns:cx2="http://schemas.microsoft.com/office/drawing/2015/10/21/chartex" xmlns:cx3="http://schemas.microsoft.com/office/drawing/2016/5/9/chartex" xmlns:cx4="http://schemas.microsoft.com/office/drawing/2016/5/10/chartex" xmlns:cx5="http://schemas.microsoft.com/office/drawing/2016/5/11/chartex" xmlns:cx6="http://schemas.microsoft.com/office/drawing/2016/5/12/chartex" xmlns:cx7="http://schemas.microsoft.com/office/drawing/2016/5/13/chartex" xmlns:cx8="http://schemas.microsoft.com/office/drawing/2016/5/14/chartex" xmlns:mc="http://schemas.openxmlformats.org/markup-compatibility/2006" xmlns:aink="http://schemas.microsoft.com/office/drawing/2016/ink" xmlns:am3d="http://schemas.microsoft.com/office/drawing/2017/model3d" xmlns:o="urn:schemas-microsoft-com:office:office" xmlns:oel="http://schemas.microsoft.com/office/2019/extlst" xmlns:r="http://schemas.openxmlformats.org/officeDocument/2006/relationships" xmlns:m="http://schemas.openxmlformats.org/officeDocument/2006/math" xmlns:v="urn:schemas-microsoft-com:vml" xmlns:wp14="http://schemas.microsoft.com/office/word/2010/wordprocessingDrawing" xmlns:wp="http://schemas.openxmlformats.org/drawingml/2006/wordprocessingDrawing" xmlns:w10="urn:schemas-microsoft-com:office:word" xmlns:w="http://schemas.openxmlformats.org/wordprocessingml/2006/main" xmlns:w14="http://schemas.microsoft.com/office/word/2010/wordml" xmlns:w15="http://schemas.microsoft.com/office/word/2012/wordml" xmlns:w16cex="http://schemas.microsoft.com/office/word/2018/wordml/cex" xmlns:w16cid="http://schemas.microsoft.com/office/word/2016/wordml/cid" xmlns:w16="http://schemas.microsoft.com/office/word/2018/wordml" xmlns:w16du="http://schemas.microsoft.com/office/word/2023/wordml/word16du" xmlns:w16sdtdh="http://schemas.microsoft.com/office/word/2020/wordml/sdtdatahash" xmlns:w16se="http://schemas.microsoft.com/office/word/2015/wordml/symex" xmlns:wpg="http://schemas.microsoft.com/office/word/2010/wordprocessingGroup" xmlns:wpi="http://schemas.microsoft.com/office/word/2010/wordprocessingInk" xmlns:wne="http://schemas.microsoft.com/office/word/2006/wordml" xmlns:wps="http://schemas.microsoft.com/office/word/2010/wordprocessingShape" mc:Ignorable="w14 w15 w16se w16cid w16 w16cex w16sdtdh w16du wp14">
   <w:body>
     <w:p>
       <w:pPr>
@@ -4885,6 +4885,9 @@
         </mc:AlternateContent>
       </w:r>
       <w:r>
+        <w:rPr>
+          <w:noProof/>
+        </w:rPr>
         <w:drawing>
           <wp:inline distT="0" distB="0" distL="0" distR="0" wp14:anchorId="34D54CCF" wp14:editId="24879E8F">
             <wp:extent cx="5943600" cy="3308350"/>
@@ -5195,6 +5198,9 @@
         <w:jc w:val="center"/>
       </w:pPr>
       <w:r>
+        <w:rPr>
+          <w:noProof/>
+        </w:rPr>
         <w:lastRenderedPageBreak/>
         <w:drawing>
           <wp:inline distT="0" distB="0" distL="0" distR="0" wp14:anchorId="2C901215" wp14:editId="2E128D5E">
@@ -5381,6 +5387,9 @@
         <w:jc w:val="center"/>
       </w:pPr>
       <w:r>
+        <w:rPr>
+          <w:noProof/>
+        </w:rPr>
         <w:lastRenderedPageBreak/>
         <w:drawing>
           <wp:inline distT="0" distB="0" distL="0" distR="0" wp14:anchorId="16A88180" wp14:editId="47F11A3E">
@@ -6491,6 +6500,9 @@
         <w:jc w:val="center"/>
       </w:pPr>
       <w:r>
+        <w:rPr>
+          <w:noProof/>
+        </w:rPr>
         <w:drawing>
           <wp:inline distT="0" distB="0" distL="0" distR="0" wp14:anchorId="624225A9" wp14:editId="27093D43">
             <wp:extent cx="3924300" cy="1325880"/>
@@ -6543,6 +6555,9 @@
         <w:jc w:val="center"/>
       </w:pPr>
       <w:r>
+        <w:rPr>
+          <w:noProof/>
+        </w:rPr>
         <w:drawing>
           <wp:inline distT="0" distB="0" distL="0" distR="0" wp14:anchorId="7D8D1B23" wp14:editId="295706BA">
             <wp:extent cx="3916680" cy="1089025"/>
@@ -7570,11 +7585,11 @@
       </w:pPr>
       <w:r>
         <w:lastRenderedPageBreak/>
-        <w:t>3.2. A</w:t>
-      </w:r>
-      <w:proofErr w:type="spellStart"/>
-      <w:r>
-        <w:t>valuació</w:t>
+        <w:t xml:space="preserve">3.2. </w:t>
+      </w:r>
+      <w:proofErr w:type="spellStart"/>
+      <w:r>
+        <w:t>Avaluació</w:t>
       </w:r>
       <w:proofErr w:type="spellEnd"/>
       <w:r>
@@ -7829,6 +7844,9 @@
         <w:spacing w:line="240" w:lineRule="auto"/>
       </w:pPr>
       <w:r>
+        <w:rPr>
+          <w:noProof/>
+        </w:rPr>
         <w:drawing>
           <wp:inline distT="0" distB="0" distL="0" distR="0" wp14:anchorId="30D24E47" wp14:editId="584FC01F">
             <wp:extent cx="8140106" cy="3931872"/>
@@ -7911,11 +7929,11 @@
       </w:pPr>
       <w:r>
         <w:lastRenderedPageBreak/>
-        <w:t>3.3. D</w:t>
-      </w:r>
-      <w:proofErr w:type="spellStart"/>
-      <w:r>
-        <w:t>escripció</w:t>
+        <w:t xml:space="preserve">3.3. </w:t>
+      </w:r>
+      <w:proofErr w:type="spellStart"/>
+      <w:r>
+        <w:t>Descripció</w:t>
       </w:r>
       <w:proofErr w:type="spellEnd"/>
       <w:r>
@@ -8201,7 +8219,23 @@
           <w:b/>
           <w:bCs/>
         </w:rPr>
-        <w:t xml:space="preserve">art mediante Flutter, </w:t>
+        <w:t xml:space="preserve">art mediante </w:t>
+      </w:r>
+      <w:proofErr w:type="spellStart"/>
+      <w:r>
+        <w:rPr>
+          <w:b/>
+          <w:bCs/>
+        </w:rPr>
+        <w:t>Flutter</w:t>
+      </w:r>
+      <w:proofErr w:type="spellEnd"/>
+      <w:r>
+        <w:rPr>
+          <w:b/>
+          <w:bCs/>
+        </w:rPr>
+        <w:t xml:space="preserve">, </w:t>
       </w:r>
       <w:r>
         <w:t>implementando toda la</w:t>
@@ -8743,13 +8777,7 @@
         <w:t xml:space="preserve"> diarias a realizar</w:t>
       </w:r>
       <w:r>
-        <w:t xml:space="preserve">. </w:t>
-      </w:r>
-      <w:r>
-        <w:t xml:space="preserve">Cada tarea será única de cada usuario </w:t>
-      </w:r>
-      <w:r>
-        <w:t>con el fin de evitar registros de tareas demasiado extensos sobre los que seleccionar</w:t>
+        <w:t>. Cada tarea será única de cada usuario con el fin de evitar registros de tareas demasiado extensos sobre los que seleccionar</w:t>
       </w:r>
     </w:p>
     <w:p>
@@ -9738,10 +9766,19 @@
             </w:pPr>
             <w:r>
               <w:rPr>
+                <w:b/>
+                <w:bCs/>
                 <w:sz w:val="18"/>
                 <w:szCs w:val="18"/>
               </w:rPr>
-              <w:t>Medio. La lógica debe ser definida de manera sencilla incluso en detrimento de no poder calcular algunos indicadores, ya que gran parte de la consistencia de la aplicación está asociada a la capacidad de registro y seguimiento y no tanto a la explotación de los datos de rendimiento.</w:t>
+              <w:t>Medio</w:t>
+            </w:r>
+            <w:r>
+              <w:rPr>
+                <w:sz w:val="18"/>
+                <w:szCs w:val="18"/>
+              </w:rPr>
+              <w:t>. La lógica debe ser definida de manera sencilla incluso en detrimento de no poder calcular algunos indicadores, ya que gran parte de la consistencia de la aplicación está asociada a la capacidad de registro y seguimiento y no tanto a la explotación de los datos de rendimiento.</w:t>
             </w:r>
           </w:p>
         </w:tc>
@@ -9816,10 +9853,19 @@
             </w:pPr>
             <w:r>
               <w:rPr>
+                <w:b/>
+                <w:bCs/>
                 <w:sz w:val="18"/>
                 <w:szCs w:val="18"/>
               </w:rPr>
-              <w:t>Bajo. La cantidad de usuarios prevista inicialmente (9) no hace pensar que en el medio plazo vaya a haber una cantidad excesiva de tareas registradas en sistema</w:t>
+              <w:t>Bajo</w:t>
+            </w:r>
+            <w:r>
+              <w:rPr>
+                <w:sz w:val="18"/>
+                <w:szCs w:val="18"/>
+              </w:rPr>
+              <w:t>. La cantidad de usuarios prevista inicialmente (9) no hace pensar que en el medio plazo vaya a haber una cantidad excesiva de tareas registradas en sistema</w:t>
             </w:r>
           </w:p>
         </w:tc>
@@ -9931,10 +9977,19 @@
             </w:pPr>
             <w:r>
               <w:rPr>
+                <w:b/>
+                <w:bCs/>
                 <w:sz w:val="18"/>
                 <w:szCs w:val="18"/>
               </w:rPr>
-              <w:t>Medio. El diseño debe considerar el uso final de la aplicación y la base de datos, relaciones entre entidades (Usuarios, proyectos, tangibles, tareas…) deben ser consistentes y coherentes a la necesidad</w:t>
+              <w:t>Medio</w:t>
+            </w:r>
+            <w:r>
+              <w:rPr>
+                <w:sz w:val="18"/>
+                <w:szCs w:val="18"/>
+              </w:rPr>
+              <w:t>. El diseño debe considerar el uso final de la aplicación y la base de datos, relaciones entre entidades (Usuarios, proyectos, tangibles, tareas…) deben ser consistentes y coherentes a la necesidad</w:t>
             </w:r>
           </w:p>
         </w:tc>
@@ -10025,10 +10080,19 @@
             </w:pPr>
             <w:r>
               <w:rPr>
+                <w:b/>
+                <w:bCs/>
                 <w:sz w:val="18"/>
                 <w:szCs w:val="18"/>
               </w:rPr>
-              <w:t>Alto. Debe considerarse como escenario realista implementar sobre todo la primera funcionalidad</w:t>
+              <w:t>Alto</w:t>
+            </w:r>
+            <w:r>
+              <w:rPr>
+                <w:sz w:val="18"/>
+                <w:szCs w:val="18"/>
+              </w:rPr>
+              <w:t>. Debe considerarse como escenario realista implementar sobre todo la primera funcionalidad</w:t>
             </w:r>
             <w:r>
               <w:rPr>
@@ -10089,66 +10153,175 @@
       </w:r>
     </w:p>
     <w:p>
-      <w:r>
+      <w:pPr>
+        <w:rPr>
+          <w:i/>
+          <w:iCs/>
+        </w:rPr>
+      </w:pPr>
+      <w:r>
+        <w:rPr>
+          <w:i/>
+          <w:iCs/>
+        </w:rPr>
         <w:t xml:space="preserve">Especificar </w:t>
       </w:r>
       <w:proofErr w:type="spellStart"/>
       <w:r>
+        <w:rPr>
+          <w:i/>
+          <w:iCs/>
+        </w:rPr>
         <w:t>els</w:t>
       </w:r>
       <w:proofErr w:type="spellEnd"/>
       <w:r>
+        <w:rPr>
+          <w:i/>
+          <w:iCs/>
+        </w:rPr>
         <w:t xml:space="preserve"> casos </w:t>
       </w:r>
       <w:proofErr w:type="spellStart"/>
       <w:r>
+        <w:rPr>
+          <w:i/>
+          <w:iCs/>
+        </w:rPr>
         <w:t>d’us</w:t>
       </w:r>
       <w:proofErr w:type="spellEnd"/>
       <w:r>
+        <w:rPr>
+          <w:i/>
+          <w:iCs/>
+        </w:rPr>
         <w:t xml:space="preserve"> que es </w:t>
       </w:r>
       <w:proofErr w:type="spellStart"/>
       <w:r>
+        <w:rPr>
+          <w:i/>
+          <w:iCs/>
+        </w:rPr>
         <w:t>desprenen</w:t>
       </w:r>
       <w:proofErr w:type="spellEnd"/>
       <w:r>
+        <w:rPr>
+          <w:i/>
+          <w:iCs/>
+        </w:rPr>
         <w:t xml:space="preserve"> </w:t>
       </w:r>
       <w:proofErr w:type="spellStart"/>
       <w:r>
+        <w:rPr>
+          <w:i/>
+          <w:iCs/>
+        </w:rPr>
         <w:t>dels</w:t>
       </w:r>
       <w:proofErr w:type="spellEnd"/>
       <w:r>
+        <w:rPr>
+          <w:i/>
+          <w:iCs/>
+        </w:rPr>
         <w:t xml:space="preserve"> </w:t>
       </w:r>
       <w:proofErr w:type="spellStart"/>
       <w:r>
+        <w:rPr>
+          <w:i/>
+          <w:iCs/>
+        </w:rPr>
         <w:t>requisits</w:t>
       </w:r>
       <w:proofErr w:type="spellEnd"/>
       <w:r>
+        <w:rPr>
+          <w:i/>
+          <w:iCs/>
+        </w:rPr>
         <w:t xml:space="preserve"> per poder crear les tasques que </w:t>
       </w:r>
       <w:proofErr w:type="spellStart"/>
       <w:r>
+        <w:rPr>
+          <w:i/>
+          <w:iCs/>
+        </w:rPr>
         <w:t>després</w:t>
       </w:r>
       <w:proofErr w:type="spellEnd"/>
       <w:r>
+        <w:rPr>
+          <w:i/>
+          <w:iCs/>
+        </w:rPr>
         <w:t xml:space="preserve"> </w:t>
       </w:r>
       <w:proofErr w:type="spellStart"/>
       <w:r>
+        <w:rPr>
+          <w:i/>
+          <w:iCs/>
+        </w:rPr>
         <w:t>realitzarem</w:t>
       </w:r>
       <w:proofErr w:type="spellEnd"/>
       <w:r>
+        <w:rPr>
+          <w:i/>
+          <w:iCs/>
+        </w:rPr>
         <w:t>.</w:t>
       </w:r>
     </w:p>
+    <w:p/>
+    <w:p/>
+    <w:p/>
+    <w:p>
+      <w:r>
+        <w:drawing>
+          <wp:inline distT="0" distB="0" distL="0" distR="0" wp14:anchorId="5699F2ED" wp14:editId="24CA4520">
+            <wp:extent cx="5943600" cy="6402705"/>
+            <wp:effectExtent l="0" t="0" r="0" b="0"/>
+            <wp:docPr id="142426203" name="Imagen 1" descr="Diagrama&#10;&#10;Descripción generada automáticamente"/>
+            <wp:cNvGraphicFramePr>
+              <a:graphicFrameLocks xmlns:a="http://schemas.openxmlformats.org/drawingml/2006/main" noChangeAspect="1"/>
+            </wp:cNvGraphicFramePr>
+            <a:graphic xmlns:a="http://schemas.openxmlformats.org/drawingml/2006/main">
+              <a:graphicData uri="http://schemas.openxmlformats.org/drawingml/2006/picture">
+                <pic:pic xmlns:pic="http://schemas.openxmlformats.org/drawingml/2006/picture">
+                  <pic:nvPicPr>
+                    <pic:cNvPr id="142426203" name="Imagen 1" descr="Diagrama&#10;&#10;Descripción generada automáticamente"/>
+                    <pic:cNvPicPr/>
+                  </pic:nvPicPr>
+                  <pic:blipFill>
+                    <a:blip r:embed="rId18"/>
+                    <a:stretch>
+                      <a:fillRect/>
+                    </a:stretch>
+                  </pic:blipFill>
+                  <pic:spPr>
+                    <a:xfrm>
+                      <a:off x="0" y="0"/>
+                      <a:ext cx="5943600" cy="6402705"/>
+                    </a:xfrm>
+                    <a:prstGeom prst="rect">
+                      <a:avLst/>
+                    </a:prstGeom>
+                  </pic:spPr>
+                </pic:pic>
+              </a:graphicData>
+            </a:graphic>
+          </wp:inline>
+        </w:drawing>
+      </w:r>
+    </w:p>
+    <w:p/>
     <w:p/>
     <w:p>
       <w:pPr>
@@ -10157,69 +10330,702 @@
       <w:bookmarkStart w:id="38" w:name="__RefHeading___Toc642_3431357138"/>
       <w:bookmarkEnd w:id="38"/>
       <w:r>
+        <w:lastRenderedPageBreak/>
         <w:t>4.4. Diagrames</w:t>
       </w:r>
     </w:p>
     <w:p>
-      <w:proofErr w:type="spellStart"/>
-      <w:r>
+      <w:pPr>
+        <w:rPr>
+          <w:i/>
+          <w:iCs/>
+        </w:rPr>
+      </w:pPr>
+      <w:proofErr w:type="spellStart"/>
+      <w:r>
+        <w:rPr>
+          <w:i/>
+          <w:iCs/>
+        </w:rPr>
         <w:t>Realitzar</w:t>
       </w:r>
       <w:proofErr w:type="spellEnd"/>
       <w:r>
+        <w:rPr>
+          <w:i/>
+          <w:iCs/>
+        </w:rPr>
         <w:t xml:space="preserve"> </w:t>
       </w:r>
       <w:proofErr w:type="spellStart"/>
       <w:r>
+        <w:rPr>
+          <w:i/>
+          <w:iCs/>
+        </w:rPr>
         <w:t>els</w:t>
       </w:r>
       <w:proofErr w:type="spellEnd"/>
       <w:r>
+        <w:rPr>
+          <w:i/>
+          <w:iCs/>
+        </w:rPr>
         <w:t xml:space="preserve"> diagrames </w:t>
       </w:r>
       <w:proofErr w:type="spellStart"/>
       <w:r>
+        <w:rPr>
+          <w:i/>
+          <w:iCs/>
+        </w:rPr>
         <w:t>corresponents</w:t>
       </w:r>
       <w:proofErr w:type="spellEnd"/>
       <w:r>
+        <w:rPr>
+          <w:i/>
+          <w:iCs/>
+        </w:rPr>
         <w:t xml:space="preserve"> per </w:t>
       </w:r>
       <w:proofErr w:type="spellStart"/>
       <w:r>
+        <w:rPr>
+          <w:i/>
+          <w:iCs/>
+        </w:rPr>
         <w:t>tant</w:t>
       </w:r>
       <w:proofErr w:type="spellEnd"/>
       <w:r>
+        <w:rPr>
+          <w:i/>
+          <w:iCs/>
+        </w:rPr>
         <w:t xml:space="preserve"> de poder </w:t>
       </w:r>
       <w:proofErr w:type="spellStart"/>
       <w:r>
+        <w:rPr>
+          <w:i/>
+          <w:iCs/>
+        </w:rPr>
         <w:t>desenvolupar</w:t>
       </w:r>
       <w:proofErr w:type="spellEnd"/>
       <w:r>
+        <w:rPr>
+          <w:i/>
+          <w:iCs/>
+        </w:rPr>
         <w:t xml:space="preserve"> </w:t>
       </w:r>
       <w:proofErr w:type="spellStart"/>
       <w:r>
+        <w:rPr>
+          <w:i/>
+          <w:iCs/>
+        </w:rPr>
         <w:t>millor</w:t>
       </w:r>
       <w:proofErr w:type="spellEnd"/>
       <w:r>
+        <w:rPr>
+          <w:i/>
+          <w:iCs/>
+        </w:rPr>
         <w:t xml:space="preserve"> la </w:t>
       </w:r>
       <w:proofErr w:type="spellStart"/>
       <w:r>
+        <w:rPr>
+          <w:i/>
+          <w:iCs/>
+        </w:rPr>
         <w:t>solució</w:t>
       </w:r>
       <w:proofErr w:type="spellEnd"/>
       <w:r>
+        <w:rPr>
+          <w:i/>
+          <w:iCs/>
+        </w:rPr>
         <w:t>.</w:t>
       </w:r>
-      <w:r>
+    </w:p>
+    <w:p>
+      <w:pPr>
+        <w:rPr>
+          <w:i/>
+          <w:iCs/>
+        </w:rPr>
+      </w:pPr>
+    </w:p>
+    <w:p>
+      <w:pPr>
+        <w:jc w:val="both"/>
+      </w:pPr>
+      <w:r>
+        <w:t>A continuación, se muestran algunos diagramas y documentación gráfica de ayuda. El primero de ellos es el prototipo de baja-media fidelidad sobre el que se orienta el desarrollo de la interfaz de usuario:</w:t>
+      </w:r>
+    </w:p>
+    <w:p/>
+    <w:p>
+      <w:pPr>
+        <w:rPr>
+          <w:b/>
+          <w:bCs/>
+          <w:u w:val="single"/>
+        </w:rPr>
+      </w:pPr>
+      <w:r>
+        <w:rPr>
+          <w:b/>
+          <w:bCs/>
+          <w:u w:val="single"/>
+        </w:rPr>
+        <w:t xml:space="preserve">Pantalla 1: </w:t>
+      </w:r>
+      <w:proofErr w:type="spellStart"/>
+      <w:r>
+        <w:rPr>
+          <w:b/>
+          <w:bCs/>
+          <w:u w:val="single"/>
+        </w:rPr>
+        <w:t>Login</w:t>
+      </w:r>
+      <w:proofErr w:type="spellEnd"/>
+    </w:p>
+    <w:p>
+      <w:pPr>
+        <w:rPr>
+          <w:i/>
+          <w:iCs/>
+        </w:rPr>
+      </w:pPr>
+      <w:r>
+        <w:rPr>
+          <w:i/>
+          <w:iCs/>
+        </w:rPr>
+        <w:drawing>
+          <wp:inline distT="0" distB="0" distL="0" distR="0" wp14:anchorId="3AA21E31" wp14:editId="01693660">
+            <wp:extent cx="5943600" cy="4300220"/>
+            <wp:effectExtent l="0" t="0" r="0" b="5080"/>
+            <wp:docPr id="113825046" name="Imagen 1" descr="Interfaz de usuario gráfica, Texto, Aplicación, Correo electrónico&#10;&#10;Descripción generada automáticamente"/>
+            <wp:cNvGraphicFramePr>
+              <a:graphicFrameLocks xmlns:a="http://schemas.openxmlformats.org/drawingml/2006/main" noChangeAspect="1"/>
+            </wp:cNvGraphicFramePr>
+            <a:graphic xmlns:a="http://schemas.openxmlformats.org/drawingml/2006/main">
+              <a:graphicData uri="http://schemas.openxmlformats.org/drawingml/2006/picture">
+                <pic:pic xmlns:pic="http://schemas.openxmlformats.org/drawingml/2006/picture">
+                  <pic:nvPicPr>
+                    <pic:cNvPr id="113825046" name="Imagen 1" descr="Interfaz de usuario gráfica, Texto, Aplicación, Correo electrónico&#10;&#10;Descripción generada automáticamente"/>
+                    <pic:cNvPicPr/>
+                  </pic:nvPicPr>
+                  <pic:blipFill>
+                    <a:blip r:embed="rId19"/>
+                    <a:stretch>
+                      <a:fillRect/>
+                    </a:stretch>
+                  </pic:blipFill>
+                  <pic:spPr>
+                    <a:xfrm>
+                      <a:off x="0" y="0"/>
+                      <a:ext cx="5943600" cy="4300220"/>
+                    </a:xfrm>
+                    <a:prstGeom prst="rect">
+                      <a:avLst/>
+                    </a:prstGeom>
+                  </pic:spPr>
+                </pic:pic>
+              </a:graphicData>
+            </a:graphic>
+          </wp:inline>
+        </w:drawing>
+      </w:r>
+    </w:p>
+    <w:p>
+      <w:pPr>
+        <w:rPr>
+          <w:b/>
+          <w:bCs/>
+          <w:u w:val="single"/>
+        </w:rPr>
+      </w:pPr>
+      <w:r>
+        <w:rPr>
+          <w:b/>
+          <w:bCs/>
+          <w:u w:val="single"/>
+        </w:rPr>
+        <w:br/>
+      </w:r>
+    </w:p>
+    <w:p>
+      <w:pPr>
+        <w:spacing w:line="240" w:lineRule="auto"/>
+        <w:rPr>
+          <w:b/>
+          <w:bCs/>
+          <w:u w:val="single"/>
+        </w:rPr>
+      </w:pPr>
+      <w:r>
+        <w:rPr>
+          <w:b/>
+          <w:bCs/>
+          <w:u w:val="single"/>
+        </w:rPr>
         <w:br w:type="page"/>
       </w:r>
+    </w:p>
+    <w:p>
+      <w:pPr>
+        <w:rPr>
+          <w:b/>
+          <w:bCs/>
+          <w:u w:val="single"/>
+        </w:rPr>
+      </w:pPr>
+      <w:r>
+        <w:rPr>
+          <w:b/>
+          <w:bCs/>
+          <w:u w:val="single"/>
+        </w:rPr>
+        <w:lastRenderedPageBreak/>
+        <w:t>Pantalla 2: Tareas</w:t>
+      </w:r>
+    </w:p>
+    <w:p>
+      <w:pPr>
+        <w:rPr>
+          <w:i/>
+          <w:iCs/>
+        </w:rPr>
+      </w:pPr>
+    </w:p>
+    <w:p>
+      <w:pPr>
+        <w:rPr>
+          <w:i/>
+          <w:iCs/>
+        </w:rPr>
+      </w:pPr>
+    </w:p>
+    <w:p>
+      <w:pPr>
+        <w:rPr>
+          <w:i/>
+          <w:iCs/>
+        </w:rPr>
+      </w:pPr>
+      <w:r>
+        <w:rPr>
+          <w:i/>
+          <w:iCs/>
+        </w:rPr>
+        <w:drawing>
+          <wp:inline distT="0" distB="0" distL="0" distR="0" wp14:anchorId="6B171294" wp14:editId="49B0A34E">
+            <wp:extent cx="5943600" cy="4398645"/>
+            <wp:effectExtent l="0" t="0" r="0" b="1905"/>
+            <wp:docPr id="1322529013" name="Imagen 1" descr="Interfaz de usuario gráfica&#10;&#10;Descripción generada automáticamente"/>
+            <wp:cNvGraphicFramePr>
+              <a:graphicFrameLocks xmlns:a="http://schemas.openxmlformats.org/drawingml/2006/main" noChangeAspect="1"/>
+            </wp:cNvGraphicFramePr>
+            <a:graphic xmlns:a="http://schemas.openxmlformats.org/drawingml/2006/main">
+              <a:graphicData uri="http://schemas.openxmlformats.org/drawingml/2006/picture">
+                <pic:pic xmlns:pic="http://schemas.openxmlformats.org/drawingml/2006/picture">
+                  <pic:nvPicPr>
+                    <pic:cNvPr id="1322529013" name="Imagen 1" descr="Interfaz de usuario gráfica&#10;&#10;Descripción generada automáticamente"/>
+                    <pic:cNvPicPr/>
+                  </pic:nvPicPr>
+                  <pic:blipFill>
+                    <a:blip r:embed="rId20"/>
+                    <a:stretch>
+                      <a:fillRect/>
+                    </a:stretch>
+                  </pic:blipFill>
+                  <pic:spPr>
+                    <a:xfrm>
+                      <a:off x="0" y="0"/>
+                      <a:ext cx="5943600" cy="4398645"/>
+                    </a:xfrm>
+                    <a:prstGeom prst="rect">
+                      <a:avLst/>
+                    </a:prstGeom>
+                  </pic:spPr>
+                </pic:pic>
+              </a:graphicData>
+            </a:graphic>
+          </wp:inline>
+        </w:drawing>
+      </w:r>
+    </w:p>
+    <w:p/>
+    <w:p>
+      <w:pPr>
+        <w:jc w:val="center"/>
+        <w:rPr>
+          <w:i/>
+          <w:iCs/>
+        </w:rPr>
+      </w:pPr>
+      <w:r>
+        <w:rPr>
+          <w:i/>
+          <w:iCs/>
+        </w:rPr>
+        <w:lastRenderedPageBreak/>
+        <w:drawing>
+          <wp:inline distT="0" distB="0" distL="0" distR="0" wp14:anchorId="29DC0C7D" wp14:editId="036BD572">
+            <wp:extent cx="4595247" cy="3406178"/>
+            <wp:effectExtent l="0" t="0" r="0" b="3810"/>
+            <wp:docPr id="573665012" name="Imagen 1" descr="Calendario&#10;&#10;Descripción generada automáticamente"/>
+            <wp:cNvGraphicFramePr>
+              <a:graphicFrameLocks xmlns:a="http://schemas.openxmlformats.org/drawingml/2006/main" noChangeAspect="1"/>
+            </wp:cNvGraphicFramePr>
+            <a:graphic xmlns:a="http://schemas.openxmlformats.org/drawingml/2006/main">
+              <a:graphicData uri="http://schemas.openxmlformats.org/drawingml/2006/picture">
+                <pic:pic xmlns:pic="http://schemas.openxmlformats.org/drawingml/2006/picture">
+                  <pic:nvPicPr>
+                    <pic:cNvPr id="573665012" name="Imagen 1" descr="Calendario&#10;&#10;Descripción generada automáticamente"/>
+                    <pic:cNvPicPr/>
+                  </pic:nvPicPr>
+                  <pic:blipFill>
+                    <a:blip r:embed="rId21"/>
+                    <a:stretch>
+                      <a:fillRect/>
+                    </a:stretch>
+                  </pic:blipFill>
+                  <pic:spPr>
+                    <a:xfrm>
+                      <a:off x="0" y="0"/>
+                      <a:ext cx="4599725" cy="3409498"/>
+                    </a:xfrm>
+                    <a:prstGeom prst="rect">
+                      <a:avLst/>
+                    </a:prstGeom>
+                  </pic:spPr>
+                </pic:pic>
+              </a:graphicData>
+            </a:graphic>
+          </wp:inline>
+        </w:drawing>
+      </w:r>
+    </w:p>
+    <w:p>
+      <w:pPr>
+        <w:spacing w:line="240" w:lineRule="auto"/>
+        <w:rPr>
+          <w:i/>
+          <w:iCs/>
+        </w:rPr>
+      </w:pPr>
+    </w:p>
+    <w:p>
+      <w:pPr>
+        <w:spacing w:line="240" w:lineRule="auto"/>
+        <w:rPr>
+          <w:i/>
+          <w:iCs/>
+        </w:rPr>
+      </w:pPr>
+    </w:p>
+    <w:p>
+      <w:pPr>
+        <w:spacing w:line="240" w:lineRule="auto"/>
+        <w:jc w:val="center"/>
+        <w:rPr>
+          <w:i/>
+          <w:iCs/>
+        </w:rPr>
+      </w:pPr>
+      <w:r>
+        <w:rPr>
+          <w:i/>
+          <w:iCs/>
+        </w:rPr>
+        <w:drawing>
+          <wp:inline distT="0" distB="0" distL="0" distR="0" wp14:anchorId="768FE616" wp14:editId="58979629">
+            <wp:extent cx="4507042" cy="3331167"/>
+            <wp:effectExtent l="0" t="0" r="8255" b="3175"/>
+            <wp:docPr id="666235463" name="Imagen 1" descr="Interfaz de usuario gráfica, Aplicación&#10;&#10;Descripción generada automáticamente"/>
+            <wp:cNvGraphicFramePr>
+              <a:graphicFrameLocks xmlns:a="http://schemas.openxmlformats.org/drawingml/2006/main" noChangeAspect="1"/>
+            </wp:cNvGraphicFramePr>
+            <a:graphic xmlns:a="http://schemas.openxmlformats.org/drawingml/2006/main">
+              <a:graphicData uri="http://schemas.openxmlformats.org/drawingml/2006/picture">
+                <pic:pic xmlns:pic="http://schemas.openxmlformats.org/drawingml/2006/picture">
+                  <pic:nvPicPr>
+                    <pic:cNvPr id="666235463" name="Imagen 1" descr="Interfaz de usuario gráfica, Aplicación&#10;&#10;Descripción generada automáticamente"/>
+                    <pic:cNvPicPr/>
+                  </pic:nvPicPr>
+                  <pic:blipFill>
+                    <a:blip r:embed="rId22"/>
+                    <a:stretch>
+                      <a:fillRect/>
+                    </a:stretch>
+                  </pic:blipFill>
+                  <pic:spPr>
+                    <a:xfrm>
+                      <a:off x="0" y="0"/>
+                      <a:ext cx="4515010" cy="3337056"/>
+                    </a:xfrm>
+                    <a:prstGeom prst="rect">
+                      <a:avLst/>
+                    </a:prstGeom>
+                  </pic:spPr>
+                </pic:pic>
+              </a:graphicData>
+            </a:graphic>
+          </wp:inline>
+        </w:drawing>
+      </w:r>
+    </w:p>
+    <w:p>
+      <w:pPr>
+        <w:spacing w:line="240" w:lineRule="auto"/>
+        <w:jc w:val="center"/>
+        <w:rPr>
+          <w:i/>
+          <w:iCs/>
+        </w:rPr>
+      </w:pPr>
+    </w:p>
+    <w:p>
+      <w:pPr>
+        <w:spacing w:line="240" w:lineRule="auto"/>
+        <w:rPr>
+          <w:i/>
+          <w:iCs/>
+        </w:rPr>
+      </w:pPr>
+      <w:r>
+        <w:rPr>
+          <w:i/>
+          <w:iCs/>
+        </w:rPr>
+        <w:br w:type="page"/>
+      </w:r>
+    </w:p>
+    <w:p>
+      <w:pPr>
+        <w:spacing w:line="240" w:lineRule="auto"/>
+        <w:jc w:val="center"/>
+        <w:rPr>
+          <w:i/>
+          <w:iCs/>
+        </w:rPr>
+      </w:pPr>
+      <w:r>
+        <w:rPr>
+          <w:i/>
+          <w:iCs/>
+        </w:rPr>
+        <w:lastRenderedPageBreak/>
+        <w:drawing>
+          <wp:inline distT="0" distB="0" distL="0" distR="0" wp14:anchorId="36645CBE" wp14:editId="0A69E02D">
+            <wp:extent cx="5370163" cy="3922055"/>
+            <wp:effectExtent l="0" t="0" r="2540" b="2540"/>
+            <wp:docPr id="660710584" name="Imagen 1" descr="Interfaz de usuario gráfica&#10;&#10;Descripción generada automáticamente"/>
+            <wp:cNvGraphicFramePr>
+              <a:graphicFrameLocks xmlns:a="http://schemas.openxmlformats.org/drawingml/2006/main" noChangeAspect="1"/>
+            </wp:cNvGraphicFramePr>
+            <a:graphic xmlns:a="http://schemas.openxmlformats.org/drawingml/2006/main">
+              <a:graphicData uri="http://schemas.openxmlformats.org/drawingml/2006/picture">
+                <pic:pic xmlns:pic="http://schemas.openxmlformats.org/drawingml/2006/picture">
+                  <pic:nvPicPr>
+                    <pic:cNvPr id="660710584" name="Imagen 1" descr="Interfaz de usuario gráfica&#10;&#10;Descripción generada automáticamente"/>
+                    <pic:cNvPicPr/>
+                  </pic:nvPicPr>
+                  <pic:blipFill>
+                    <a:blip r:embed="rId23"/>
+                    <a:stretch>
+                      <a:fillRect/>
+                    </a:stretch>
+                  </pic:blipFill>
+                  <pic:spPr>
+                    <a:xfrm>
+                      <a:off x="0" y="0"/>
+                      <a:ext cx="5375974" cy="3926299"/>
+                    </a:xfrm>
+                    <a:prstGeom prst="rect">
+                      <a:avLst/>
+                    </a:prstGeom>
+                  </pic:spPr>
+                </pic:pic>
+              </a:graphicData>
+            </a:graphic>
+          </wp:inline>
+        </w:drawing>
+      </w:r>
+    </w:p>
+    <w:p>
+      <w:pPr>
+        <w:spacing w:line="240" w:lineRule="auto"/>
+        <w:jc w:val="center"/>
+        <w:rPr>
+          <w:i/>
+          <w:iCs/>
+        </w:rPr>
+      </w:pPr>
+    </w:p>
+    <w:p>
+      <w:pPr>
+        <w:spacing w:line="240" w:lineRule="auto"/>
+        <w:jc w:val="center"/>
+        <w:rPr>
+          <w:i/>
+          <w:iCs/>
+        </w:rPr>
+      </w:pPr>
+      <w:r>
+        <w:rPr>
+          <w:i/>
+          <w:iCs/>
+        </w:rPr>
+        <w:drawing>
+          <wp:inline distT="0" distB="0" distL="0" distR="0" wp14:anchorId="3645C6C6" wp14:editId="2DE779FD">
+            <wp:extent cx="5401159" cy="3931421"/>
+            <wp:effectExtent l="0" t="0" r="9525" b="0"/>
+            <wp:docPr id="1204311001" name="Imagen 1" descr="Interfaz de usuario gráfica&#10;&#10;Descripción generada automáticamente"/>
+            <wp:cNvGraphicFramePr>
+              <a:graphicFrameLocks xmlns:a="http://schemas.openxmlformats.org/drawingml/2006/main" noChangeAspect="1"/>
+            </wp:cNvGraphicFramePr>
+            <a:graphic xmlns:a="http://schemas.openxmlformats.org/drawingml/2006/main">
+              <a:graphicData uri="http://schemas.openxmlformats.org/drawingml/2006/picture">
+                <pic:pic xmlns:pic="http://schemas.openxmlformats.org/drawingml/2006/picture">
+                  <pic:nvPicPr>
+                    <pic:cNvPr id="1204311001" name="Imagen 1" descr="Interfaz de usuario gráfica&#10;&#10;Descripción generada automáticamente"/>
+                    <pic:cNvPicPr/>
+                  </pic:nvPicPr>
+                  <pic:blipFill>
+                    <a:blip r:embed="rId24"/>
+                    <a:stretch>
+                      <a:fillRect/>
+                    </a:stretch>
+                  </pic:blipFill>
+                  <pic:spPr>
+                    <a:xfrm>
+                      <a:off x="0" y="0"/>
+                      <a:ext cx="5405405" cy="3934512"/>
+                    </a:xfrm>
+                    <a:prstGeom prst="rect">
+                      <a:avLst/>
+                    </a:prstGeom>
+                  </pic:spPr>
+                </pic:pic>
+              </a:graphicData>
+            </a:graphic>
+          </wp:inline>
+        </w:drawing>
+      </w:r>
+    </w:p>
+    <w:p>
+      <w:pPr>
+        <w:spacing w:line="240" w:lineRule="auto"/>
+        <w:rPr>
+          <w:i/>
+          <w:iCs/>
+        </w:rPr>
+      </w:pPr>
+      <w:r>
+        <w:rPr>
+          <w:i/>
+          <w:iCs/>
+        </w:rPr>
+        <w:br w:type="page"/>
+      </w:r>
+      <w:r>
+        <w:rPr>
+          <w:i/>
+          <w:iCs/>
+        </w:rPr>
+        <w:lastRenderedPageBreak/>
+        <w:drawing>
+          <wp:inline distT="0" distB="0" distL="0" distR="0" wp14:anchorId="18E3FC24" wp14:editId="0B3A328E">
+            <wp:extent cx="5943600" cy="4335145"/>
+            <wp:effectExtent l="0" t="0" r="0" b="8255"/>
+            <wp:docPr id="452088767" name="Imagen 1" descr="Interfaz de usuario gráfica, Texto, Aplicación, Correo electrónico&#10;&#10;Descripción generada automáticamente"/>
+            <wp:cNvGraphicFramePr>
+              <a:graphicFrameLocks xmlns:a="http://schemas.openxmlformats.org/drawingml/2006/main" noChangeAspect="1"/>
+            </wp:cNvGraphicFramePr>
+            <a:graphic xmlns:a="http://schemas.openxmlformats.org/drawingml/2006/main">
+              <a:graphicData uri="http://schemas.openxmlformats.org/drawingml/2006/picture">
+                <pic:pic xmlns:pic="http://schemas.openxmlformats.org/drawingml/2006/picture">
+                  <pic:nvPicPr>
+                    <pic:cNvPr id="452088767" name="Imagen 1" descr="Interfaz de usuario gráfica, Texto, Aplicación, Correo electrónico&#10;&#10;Descripción generada automáticamente"/>
+                    <pic:cNvPicPr/>
+                  </pic:nvPicPr>
+                  <pic:blipFill>
+                    <a:blip r:embed="rId25"/>
+                    <a:stretch>
+                      <a:fillRect/>
+                    </a:stretch>
+                  </pic:blipFill>
+                  <pic:spPr>
+                    <a:xfrm>
+                      <a:off x="0" y="0"/>
+                      <a:ext cx="5943600" cy="4335145"/>
+                    </a:xfrm>
+                    <a:prstGeom prst="rect">
+                      <a:avLst/>
+                    </a:prstGeom>
+                  </pic:spPr>
+                </pic:pic>
+              </a:graphicData>
+            </a:graphic>
+          </wp:inline>
+        </w:drawing>
+      </w:r>
+    </w:p>
+    <w:p>
+      <w:pPr>
+        <w:spacing w:line="240" w:lineRule="auto"/>
+        <w:rPr>
+          <w:i/>
+          <w:iCs/>
+        </w:rPr>
+      </w:pPr>
+      <w:r>
+        <w:rPr>
+          <w:i/>
+          <w:iCs/>
+        </w:rPr>
+        <w:br w:type="page"/>
+      </w:r>
+    </w:p>
+    <w:p>
+      <w:pPr>
+        <w:spacing w:line="240" w:lineRule="auto"/>
+        <w:jc w:val="center"/>
+        <w:rPr>
+          <w:i/>
+          <w:iCs/>
+        </w:rPr>
+      </w:pPr>
+    </w:p>
+    <w:p>
+      <w:pPr>
+        <w:spacing w:line="240" w:lineRule="auto"/>
+        <w:jc w:val="center"/>
+        <w:rPr>
+          <w:i/>
+          <w:iCs/>
+        </w:rPr>
+      </w:pPr>
+    </w:p>
+    <w:p>
+      <w:pPr>
+        <w:rPr>
+          <w:i/>
+          <w:iCs/>
+        </w:rPr>
+      </w:pPr>
     </w:p>
     <w:p>
       <w:pPr>
@@ -10232,7 +11038,6 @@
       <w:bookmarkStart w:id="39" w:name="__RefHeading___Toc610_3431357138"/>
       <w:bookmarkEnd w:id="39"/>
       <w:r>
-        <w:lastRenderedPageBreak/>
         <w:t xml:space="preserve">5. </w:t>
       </w:r>
       <w:proofErr w:type="spellStart"/>
@@ -12435,7 +13240,7 @@
 </file>
 
 <file path=word/endnotes.xml><?xml version="1.0" encoding="utf-8"?>
-<w:endnotes xmlns:wpc="http://schemas.microsoft.com/office/word/2010/wordprocessingCanvas" xmlns:cx="http://schemas.microsoft.com/office/drawing/2014/chartex" xmlns:cx1="http://schemas.microsoft.com/office/drawing/2015/9/8/chartex" xmlns:cx2="http://schemas.microsoft.com/office/drawing/2015/10/21/chartex" xmlns:cx3="http://schemas.microsoft.com/office/drawing/2016/5/9/chartex" xmlns:cx4="http://schemas.microsoft.com/office/drawing/2016/5/10/chartex" xmlns:cx5="http://schemas.microsoft.com/office/drawing/2016/5/11/chartex" xmlns:cx6="http://schemas.microsoft.com/office/drawing/2016/5/12/chartex" xmlns:cx7="http://schemas.microsoft.com/office/drawing/2016/5/13/chartex" xmlns:cx8="http://schemas.microsoft.com/office/drawing/2016/5/14/chartex" xmlns:mc="http://schemas.openxmlformats.org/markup-compatibility/2006" xmlns:aink="http://schemas.microsoft.com/office/drawing/2016/ink" xmlns:am3d="http://schemas.microsoft.com/office/drawing/2017/model3d" xmlns:o="urn:schemas-microsoft-com:office:office" xmlns:oel="http://schemas.microsoft.com/office/2019/extlst" xmlns:r="http://schemas.openxmlformats.org/officeDocument/2006/relationships" xmlns:m="http://schemas.openxmlformats.org/officeDocument/2006/math" xmlns:v="urn:schemas-microsoft-com:vml" xmlns:wp14="http://schemas.microsoft.com/office/word/2010/wordprocessingDrawing" xmlns:wp="http://schemas.openxmlformats.org/drawingml/2006/wordprocessingDrawing" xmlns:w10="urn:schemas-microsoft-com:office:word" xmlns:w="http://schemas.openxmlformats.org/wordprocessingml/2006/main" xmlns:w14="http://schemas.microsoft.com/office/word/2010/wordml" xmlns:w15="http://schemas.microsoft.com/office/word/2012/wordml" xmlns:w16cex="http://schemas.microsoft.com/office/word/2018/wordml/cex" xmlns:w16cid="http://schemas.microsoft.com/office/word/2016/wordml/cid" xmlns:w16="http://schemas.microsoft.com/office/word/2018/wordml" xmlns:w16sdtdh="http://schemas.microsoft.com/office/word/2020/wordml/sdtdatahash" xmlns:w16se="http://schemas.microsoft.com/office/word/2015/wordml/symex" xmlns:wpg="http://schemas.microsoft.com/office/word/2010/wordprocessingGroup" xmlns:wpi="http://schemas.microsoft.com/office/word/2010/wordprocessingInk" xmlns:wne="http://schemas.microsoft.com/office/word/2006/wordml" xmlns:wps="http://schemas.microsoft.com/office/word/2010/wordprocessingShape" mc:Ignorable="w14 w15 w16se w16cid w16 w16cex w16sdtdh wp14">
+<w:endnotes xmlns:wpc="http://schemas.microsoft.com/office/word/2010/wordprocessingCanvas" xmlns:cx="http://schemas.microsoft.com/office/drawing/2014/chartex" xmlns:cx1="http://schemas.microsoft.com/office/drawing/2015/9/8/chartex" xmlns:cx2="http://schemas.microsoft.com/office/drawing/2015/10/21/chartex" xmlns:cx3="http://schemas.microsoft.com/office/drawing/2016/5/9/chartex" xmlns:cx4="http://schemas.microsoft.com/office/drawing/2016/5/10/chartex" xmlns:cx5="http://schemas.microsoft.com/office/drawing/2016/5/11/chartex" xmlns:cx6="http://schemas.microsoft.com/office/drawing/2016/5/12/chartex" xmlns:cx7="http://schemas.microsoft.com/office/drawing/2016/5/13/chartex" xmlns:cx8="http://schemas.microsoft.com/office/drawing/2016/5/14/chartex" xmlns:mc="http://schemas.openxmlformats.org/markup-compatibility/2006" xmlns:aink="http://schemas.microsoft.com/office/drawing/2016/ink" xmlns:am3d="http://schemas.microsoft.com/office/drawing/2017/model3d" xmlns:o="urn:schemas-microsoft-com:office:office" xmlns:oel="http://schemas.microsoft.com/office/2019/extlst" xmlns:r="http://schemas.openxmlformats.org/officeDocument/2006/relationships" xmlns:m="http://schemas.openxmlformats.org/officeDocument/2006/math" xmlns:v="urn:schemas-microsoft-com:vml" xmlns:wp14="http://schemas.microsoft.com/office/word/2010/wordprocessingDrawing" xmlns:wp="http://schemas.openxmlformats.org/drawingml/2006/wordprocessingDrawing" xmlns:w10="urn:schemas-microsoft-com:office:word" xmlns:w="http://schemas.openxmlformats.org/wordprocessingml/2006/main" xmlns:w14="http://schemas.microsoft.com/office/word/2010/wordml" xmlns:w15="http://schemas.microsoft.com/office/word/2012/wordml" xmlns:w16cex="http://schemas.microsoft.com/office/word/2018/wordml/cex" xmlns:w16cid="http://schemas.microsoft.com/office/word/2016/wordml/cid" xmlns:w16="http://schemas.microsoft.com/office/word/2018/wordml" xmlns:w16du="http://schemas.microsoft.com/office/word/2023/wordml/word16du" xmlns:w16sdtdh="http://schemas.microsoft.com/office/word/2020/wordml/sdtdatahash" xmlns:w16se="http://schemas.microsoft.com/office/word/2015/wordml/symex" xmlns:wpg="http://schemas.microsoft.com/office/word/2010/wordprocessingGroup" xmlns:wpi="http://schemas.microsoft.com/office/word/2010/wordprocessingInk" xmlns:wne="http://schemas.microsoft.com/office/word/2006/wordml" xmlns:wps="http://schemas.microsoft.com/office/word/2010/wordprocessingShape" mc:Ignorable="w14 w15 w16se w16cid w16 w16cex w16sdtdh w16du wp14">
   <w:endnote w:type="separator" w:id="-1">
     <w:p>
       <w:pPr>
@@ -12460,7 +13265,7 @@
 </file>
 
 <file path=word/footer1.xml><?xml version="1.0" encoding="utf-8"?>
-<w:ftr xmlns:wpc="http://schemas.microsoft.com/office/word/2010/wordprocessingCanvas" xmlns:cx="http://schemas.microsoft.com/office/drawing/2014/chartex" xmlns:cx1="http://schemas.microsoft.com/office/drawing/2015/9/8/chartex" xmlns:cx2="http://schemas.microsoft.com/office/drawing/2015/10/21/chartex" xmlns:cx3="http://schemas.microsoft.com/office/drawing/2016/5/9/chartex" xmlns:cx4="http://schemas.microsoft.com/office/drawing/2016/5/10/chartex" xmlns:cx5="http://schemas.microsoft.com/office/drawing/2016/5/11/chartex" xmlns:cx6="http://schemas.microsoft.com/office/drawing/2016/5/12/chartex" xmlns:cx7="http://schemas.microsoft.com/office/drawing/2016/5/13/chartex" xmlns:cx8="http://schemas.microsoft.com/office/drawing/2016/5/14/chartex" xmlns:mc="http://schemas.openxmlformats.org/markup-compatibility/2006" xmlns:aink="http://schemas.microsoft.com/office/drawing/2016/ink" xmlns:am3d="http://schemas.microsoft.com/office/drawing/2017/model3d" xmlns:o="urn:schemas-microsoft-com:office:office" xmlns:oel="http://schemas.microsoft.com/office/2019/extlst" xmlns:r="http://schemas.openxmlformats.org/officeDocument/2006/relationships" xmlns:m="http://schemas.openxmlformats.org/officeDocument/2006/math" xmlns:v="urn:schemas-microsoft-com:vml" xmlns:wp14="http://schemas.microsoft.com/office/word/2010/wordprocessingDrawing" xmlns:wp="http://schemas.openxmlformats.org/drawingml/2006/wordprocessingDrawing" xmlns:w10="urn:schemas-microsoft-com:office:word" xmlns:w="http://schemas.openxmlformats.org/wordprocessingml/2006/main" xmlns:w14="http://schemas.microsoft.com/office/word/2010/wordml" xmlns:w15="http://schemas.microsoft.com/office/word/2012/wordml" xmlns:w16cex="http://schemas.microsoft.com/office/word/2018/wordml/cex" xmlns:w16cid="http://schemas.microsoft.com/office/word/2016/wordml/cid" xmlns:w16="http://schemas.microsoft.com/office/word/2018/wordml" xmlns:w16sdtdh="http://schemas.microsoft.com/office/word/2020/wordml/sdtdatahash" xmlns:w16se="http://schemas.microsoft.com/office/word/2015/wordml/symex" xmlns:wpg="http://schemas.microsoft.com/office/word/2010/wordprocessingGroup" xmlns:wpi="http://schemas.microsoft.com/office/word/2010/wordprocessingInk" xmlns:wne="http://schemas.microsoft.com/office/word/2006/wordml" xmlns:wps="http://schemas.microsoft.com/office/word/2010/wordprocessingShape" mc:Ignorable="w14 w15 w16se w16cid w16 w16cex w16sdtdh wp14">
+<w:ftr xmlns:wpc="http://schemas.microsoft.com/office/word/2010/wordprocessingCanvas" xmlns:cx="http://schemas.microsoft.com/office/drawing/2014/chartex" xmlns:cx1="http://schemas.microsoft.com/office/drawing/2015/9/8/chartex" xmlns:cx2="http://schemas.microsoft.com/office/drawing/2015/10/21/chartex" xmlns:cx3="http://schemas.microsoft.com/office/drawing/2016/5/9/chartex" xmlns:cx4="http://schemas.microsoft.com/office/drawing/2016/5/10/chartex" xmlns:cx5="http://schemas.microsoft.com/office/drawing/2016/5/11/chartex" xmlns:cx6="http://schemas.microsoft.com/office/drawing/2016/5/12/chartex" xmlns:cx7="http://schemas.microsoft.com/office/drawing/2016/5/13/chartex" xmlns:cx8="http://schemas.microsoft.com/office/drawing/2016/5/14/chartex" xmlns:mc="http://schemas.openxmlformats.org/markup-compatibility/2006" xmlns:aink="http://schemas.microsoft.com/office/drawing/2016/ink" xmlns:am3d="http://schemas.microsoft.com/office/drawing/2017/model3d" xmlns:o="urn:schemas-microsoft-com:office:office" xmlns:oel="http://schemas.microsoft.com/office/2019/extlst" xmlns:r="http://schemas.openxmlformats.org/officeDocument/2006/relationships" xmlns:m="http://schemas.openxmlformats.org/officeDocument/2006/math" xmlns:v="urn:schemas-microsoft-com:vml" xmlns:wp14="http://schemas.microsoft.com/office/word/2010/wordprocessingDrawing" xmlns:wp="http://schemas.openxmlformats.org/drawingml/2006/wordprocessingDrawing" xmlns:w10="urn:schemas-microsoft-com:office:word" xmlns:w="http://schemas.openxmlformats.org/wordprocessingml/2006/main" xmlns:w14="http://schemas.microsoft.com/office/word/2010/wordml" xmlns:w15="http://schemas.microsoft.com/office/word/2012/wordml" xmlns:w16cex="http://schemas.microsoft.com/office/word/2018/wordml/cex" xmlns:w16cid="http://schemas.microsoft.com/office/word/2016/wordml/cid" xmlns:w16="http://schemas.microsoft.com/office/word/2018/wordml" xmlns:w16du="http://schemas.microsoft.com/office/word/2023/wordml/word16du" xmlns:w16sdtdh="http://schemas.microsoft.com/office/word/2020/wordml/sdtdatahash" xmlns:w16se="http://schemas.microsoft.com/office/word/2015/wordml/symex" xmlns:wpg="http://schemas.microsoft.com/office/word/2010/wordprocessingGroup" xmlns:wpi="http://schemas.microsoft.com/office/word/2010/wordprocessingInk" xmlns:wne="http://schemas.microsoft.com/office/word/2006/wordml" xmlns:wps="http://schemas.microsoft.com/office/word/2010/wordprocessingShape" mc:Ignorable="w14 w15 w16se w16cid w16 w16cex w16sdtdh w16du wp14">
   <w:p>
     <w:pPr>
       <w:jc w:val="center"/>
@@ -12503,7 +13308,7 @@
 </file>
 
 <file path=word/footer2.xml><?xml version="1.0" encoding="utf-8"?>
-<w:ftr xmlns:wpc="http://schemas.microsoft.com/office/word/2010/wordprocessingCanvas" xmlns:cx="http://schemas.microsoft.com/office/drawing/2014/chartex" xmlns:cx1="http://schemas.microsoft.com/office/drawing/2015/9/8/chartex" xmlns:cx2="http://schemas.microsoft.com/office/drawing/2015/10/21/chartex" xmlns:cx3="http://schemas.microsoft.com/office/drawing/2016/5/9/chartex" xmlns:cx4="http://schemas.microsoft.com/office/drawing/2016/5/10/chartex" xmlns:cx5="http://schemas.microsoft.com/office/drawing/2016/5/11/chartex" xmlns:cx6="http://schemas.microsoft.com/office/drawing/2016/5/12/chartex" xmlns:cx7="http://schemas.microsoft.com/office/drawing/2016/5/13/chartex" xmlns:cx8="http://schemas.microsoft.com/office/drawing/2016/5/14/chartex" xmlns:mc="http://schemas.openxmlformats.org/markup-compatibility/2006" xmlns:aink="http://schemas.microsoft.com/office/drawing/2016/ink" xmlns:am3d="http://schemas.microsoft.com/office/drawing/2017/model3d" xmlns:o="urn:schemas-microsoft-com:office:office" xmlns:oel="http://schemas.microsoft.com/office/2019/extlst" xmlns:r="http://schemas.openxmlformats.org/officeDocument/2006/relationships" xmlns:m="http://schemas.openxmlformats.org/officeDocument/2006/math" xmlns:v="urn:schemas-microsoft-com:vml" xmlns:wp14="http://schemas.microsoft.com/office/word/2010/wordprocessingDrawing" xmlns:wp="http://schemas.openxmlformats.org/drawingml/2006/wordprocessingDrawing" xmlns:w10="urn:schemas-microsoft-com:office:word" xmlns:w="http://schemas.openxmlformats.org/wordprocessingml/2006/main" xmlns:w14="http://schemas.microsoft.com/office/word/2010/wordml" xmlns:w15="http://schemas.microsoft.com/office/word/2012/wordml" xmlns:w16cex="http://schemas.microsoft.com/office/word/2018/wordml/cex" xmlns:w16cid="http://schemas.microsoft.com/office/word/2016/wordml/cid" xmlns:w16="http://schemas.microsoft.com/office/word/2018/wordml" xmlns:w16sdtdh="http://schemas.microsoft.com/office/word/2020/wordml/sdtdatahash" xmlns:w16se="http://schemas.microsoft.com/office/word/2015/wordml/symex" xmlns:wpg="http://schemas.microsoft.com/office/word/2010/wordprocessingGroup" xmlns:wpi="http://schemas.microsoft.com/office/word/2010/wordprocessingInk" xmlns:wne="http://schemas.microsoft.com/office/word/2006/wordml" xmlns:wps="http://schemas.microsoft.com/office/word/2010/wordprocessingShape" mc:Ignorable="w14 w15 w16se w16cid w16 w16cex w16sdtdh wp14">
+<w:ftr xmlns:wpc="http://schemas.microsoft.com/office/word/2010/wordprocessingCanvas" xmlns:cx="http://schemas.microsoft.com/office/drawing/2014/chartex" xmlns:cx1="http://schemas.microsoft.com/office/drawing/2015/9/8/chartex" xmlns:cx2="http://schemas.microsoft.com/office/drawing/2015/10/21/chartex" xmlns:cx3="http://schemas.microsoft.com/office/drawing/2016/5/9/chartex" xmlns:cx4="http://schemas.microsoft.com/office/drawing/2016/5/10/chartex" xmlns:cx5="http://schemas.microsoft.com/office/drawing/2016/5/11/chartex" xmlns:cx6="http://schemas.microsoft.com/office/drawing/2016/5/12/chartex" xmlns:cx7="http://schemas.microsoft.com/office/drawing/2016/5/13/chartex" xmlns:cx8="http://schemas.microsoft.com/office/drawing/2016/5/14/chartex" xmlns:mc="http://schemas.openxmlformats.org/markup-compatibility/2006" xmlns:aink="http://schemas.microsoft.com/office/drawing/2016/ink" xmlns:am3d="http://schemas.microsoft.com/office/drawing/2017/model3d" xmlns:o="urn:schemas-microsoft-com:office:office" xmlns:oel="http://schemas.microsoft.com/office/2019/extlst" xmlns:r="http://schemas.openxmlformats.org/officeDocument/2006/relationships" xmlns:m="http://schemas.openxmlformats.org/officeDocument/2006/math" xmlns:v="urn:schemas-microsoft-com:vml" xmlns:wp14="http://schemas.microsoft.com/office/word/2010/wordprocessingDrawing" xmlns:wp="http://schemas.openxmlformats.org/drawingml/2006/wordprocessingDrawing" xmlns:w10="urn:schemas-microsoft-com:office:word" xmlns:w="http://schemas.openxmlformats.org/wordprocessingml/2006/main" xmlns:w14="http://schemas.microsoft.com/office/word/2010/wordml" xmlns:w15="http://schemas.microsoft.com/office/word/2012/wordml" xmlns:w16cex="http://schemas.microsoft.com/office/word/2018/wordml/cex" xmlns:w16cid="http://schemas.microsoft.com/office/word/2016/wordml/cid" xmlns:w16="http://schemas.microsoft.com/office/word/2018/wordml" xmlns:w16du="http://schemas.microsoft.com/office/word/2023/wordml/word16du" xmlns:w16sdtdh="http://schemas.microsoft.com/office/word/2020/wordml/sdtdatahash" xmlns:w16se="http://schemas.microsoft.com/office/word/2015/wordml/symex" xmlns:wpg="http://schemas.microsoft.com/office/word/2010/wordprocessingGroup" xmlns:wpi="http://schemas.microsoft.com/office/word/2010/wordprocessingInk" xmlns:wne="http://schemas.microsoft.com/office/word/2006/wordml" xmlns:wps="http://schemas.microsoft.com/office/word/2010/wordprocessingShape" mc:Ignorable="w14 w15 w16se w16cid w16 w16cex w16sdtdh w16du wp14">
   <w:p>
     <w:pPr>
       <w:widowControl w:val="0"/>
@@ -12516,7 +13321,7 @@
 </file>
 
 <file path=word/footnotes.xml><?xml version="1.0" encoding="utf-8"?>
-<w:footnotes xmlns:wpc="http://schemas.microsoft.com/office/word/2010/wordprocessingCanvas" xmlns:cx="http://schemas.microsoft.com/office/drawing/2014/chartex" xmlns:cx1="http://schemas.microsoft.com/office/drawing/2015/9/8/chartex" xmlns:cx2="http://schemas.microsoft.com/office/drawing/2015/10/21/chartex" xmlns:cx3="http://schemas.microsoft.com/office/drawing/2016/5/9/chartex" xmlns:cx4="http://schemas.microsoft.com/office/drawing/2016/5/10/chartex" xmlns:cx5="http://schemas.microsoft.com/office/drawing/2016/5/11/chartex" xmlns:cx6="http://schemas.microsoft.com/office/drawing/2016/5/12/chartex" xmlns:cx7="http://schemas.microsoft.com/office/drawing/2016/5/13/chartex" xmlns:cx8="http://schemas.microsoft.com/office/drawing/2016/5/14/chartex" xmlns:mc="http://schemas.openxmlformats.org/markup-compatibility/2006" xmlns:aink="http://schemas.microsoft.com/office/drawing/2016/ink" xmlns:am3d="http://schemas.microsoft.com/office/drawing/2017/model3d" xmlns:o="urn:schemas-microsoft-com:office:office" xmlns:oel="http://schemas.microsoft.com/office/2019/extlst" xmlns:r="http://schemas.openxmlformats.org/officeDocument/2006/relationships" xmlns:m="http://schemas.openxmlformats.org/officeDocument/2006/math" xmlns:v="urn:schemas-microsoft-com:vml" xmlns:wp14="http://schemas.microsoft.com/office/word/2010/wordprocessingDrawing" xmlns:wp="http://schemas.openxmlformats.org/drawingml/2006/wordprocessingDrawing" xmlns:w10="urn:schemas-microsoft-com:office:word" xmlns:w="http://schemas.openxmlformats.org/wordprocessingml/2006/main" xmlns:w14="http://schemas.microsoft.com/office/word/2010/wordml" xmlns:w15="http://schemas.microsoft.com/office/word/2012/wordml" xmlns:w16cex="http://schemas.microsoft.com/office/word/2018/wordml/cex" xmlns:w16cid="http://schemas.microsoft.com/office/word/2016/wordml/cid" xmlns:w16="http://schemas.microsoft.com/office/word/2018/wordml" xmlns:w16sdtdh="http://schemas.microsoft.com/office/word/2020/wordml/sdtdatahash" xmlns:w16se="http://schemas.microsoft.com/office/word/2015/wordml/symex" xmlns:wpg="http://schemas.microsoft.com/office/word/2010/wordprocessingGroup" xmlns:wpi="http://schemas.microsoft.com/office/word/2010/wordprocessingInk" xmlns:wne="http://schemas.microsoft.com/office/word/2006/wordml" xmlns:wps="http://schemas.microsoft.com/office/word/2010/wordprocessingShape" mc:Ignorable="w14 w15 w16se w16cid w16 w16cex w16sdtdh wp14">
+<w:footnotes xmlns:wpc="http://schemas.microsoft.com/office/word/2010/wordprocessingCanvas" xmlns:cx="http://schemas.microsoft.com/office/drawing/2014/chartex" xmlns:cx1="http://schemas.microsoft.com/office/drawing/2015/9/8/chartex" xmlns:cx2="http://schemas.microsoft.com/office/drawing/2015/10/21/chartex" xmlns:cx3="http://schemas.microsoft.com/office/drawing/2016/5/9/chartex" xmlns:cx4="http://schemas.microsoft.com/office/drawing/2016/5/10/chartex" xmlns:cx5="http://schemas.microsoft.com/office/drawing/2016/5/11/chartex" xmlns:cx6="http://schemas.microsoft.com/office/drawing/2016/5/12/chartex" xmlns:cx7="http://schemas.microsoft.com/office/drawing/2016/5/13/chartex" xmlns:cx8="http://schemas.microsoft.com/office/drawing/2016/5/14/chartex" xmlns:mc="http://schemas.openxmlformats.org/markup-compatibility/2006" xmlns:aink="http://schemas.microsoft.com/office/drawing/2016/ink" xmlns:am3d="http://schemas.microsoft.com/office/drawing/2017/model3d" xmlns:o="urn:schemas-microsoft-com:office:office" xmlns:oel="http://schemas.microsoft.com/office/2019/extlst" xmlns:r="http://schemas.openxmlformats.org/officeDocument/2006/relationships" xmlns:m="http://schemas.openxmlformats.org/officeDocument/2006/math" xmlns:v="urn:schemas-microsoft-com:vml" xmlns:wp14="http://schemas.microsoft.com/office/word/2010/wordprocessingDrawing" xmlns:wp="http://schemas.openxmlformats.org/drawingml/2006/wordprocessingDrawing" xmlns:w10="urn:schemas-microsoft-com:office:word" xmlns:w="http://schemas.openxmlformats.org/wordprocessingml/2006/main" xmlns:w14="http://schemas.microsoft.com/office/word/2010/wordml" xmlns:w15="http://schemas.microsoft.com/office/word/2012/wordml" xmlns:w16cex="http://schemas.microsoft.com/office/word/2018/wordml/cex" xmlns:w16cid="http://schemas.microsoft.com/office/word/2016/wordml/cid" xmlns:w16="http://schemas.microsoft.com/office/word/2018/wordml" xmlns:w16du="http://schemas.microsoft.com/office/word/2023/wordml/word16du" xmlns:w16sdtdh="http://schemas.microsoft.com/office/word/2020/wordml/sdtdatahash" xmlns:w16se="http://schemas.microsoft.com/office/word/2015/wordml/symex" xmlns:wpg="http://schemas.microsoft.com/office/word/2010/wordprocessingGroup" xmlns:wpi="http://schemas.microsoft.com/office/word/2010/wordprocessingInk" xmlns:wne="http://schemas.microsoft.com/office/word/2006/wordml" xmlns:wps="http://schemas.microsoft.com/office/word/2010/wordprocessingShape" mc:Ignorable="w14 w15 w16se w16cid w16 w16cex w16sdtdh w16du wp14">
   <w:footnote w:type="separator" w:id="-1">
     <w:p>
       <w:pPr>
@@ -12573,7 +13378,7 @@
 </file>
 
 <file path=word/header1.xml><?xml version="1.0" encoding="utf-8"?>
-<w:hdr xmlns:wpc="http://schemas.microsoft.com/office/word/2010/wordprocessingCanvas" xmlns:cx="http://schemas.microsoft.com/office/drawing/2014/chartex" xmlns:cx1="http://schemas.microsoft.com/office/drawing/2015/9/8/chartex" xmlns:cx2="http://schemas.microsoft.com/office/drawing/2015/10/21/chartex" xmlns:cx3="http://schemas.microsoft.com/office/drawing/2016/5/9/chartex" xmlns:cx4="http://schemas.microsoft.com/office/drawing/2016/5/10/chartex" xmlns:cx5="http://schemas.microsoft.com/office/drawing/2016/5/11/chartex" xmlns:cx6="http://schemas.microsoft.com/office/drawing/2016/5/12/chartex" xmlns:cx7="http://schemas.microsoft.com/office/drawing/2016/5/13/chartex" xmlns:cx8="http://schemas.microsoft.com/office/drawing/2016/5/14/chartex" xmlns:mc="http://schemas.openxmlformats.org/markup-compatibility/2006" xmlns:aink="http://schemas.microsoft.com/office/drawing/2016/ink" xmlns:am3d="http://schemas.microsoft.com/office/drawing/2017/model3d" xmlns:o="urn:schemas-microsoft-com:office:office" xmlns:oel="http://schemas.microsoft.com/office/2019/extlst" xmlns:r="http://schemas.openxmlformats.org/officeDocument/2006/relationships" xmlns:m="http://schemas.openxmlformats.org/officeDocument/2006/math" xmlns:v="urn:schemas-microsoft-com:vml" xmlns:wp14="http://schemas.microsoft.com/office/word/2010/wordprocessingDrawing" xmlns:wp="http://schemas.openxmlformats.org/drawingml/2006/wordprocessingDrawing" xmlns:w10="urn:schemas-microsoft-com:office:word" xmlns:w="http://schemas.openxmlformats.org/wordprocessingml/2006/main" xmlns:w14="http://schemas.microsoft.com/office/word/2010/wordml" xmlns:w15="http://schemas.microsoft.com/office/word/2012/wordml" xmlns:w16cex="http://schemas.microsoft.com/office/word/2018/wordml/cex" xmlns:w16cid="http://schemas.microsoft.com/office/word/2016/wordml/cid" xmlns:w16="http://schemas.microsoft.com/office/word/2018/wordml" xmlns:w16sdtdh="http://schemas.microsoft.com/office/word/2020/wordml/sdtdatahash" xmlns:w16se="http://schemas.microsoft.com/office/word/2015/wordml/symex" xmlns:wpg="http://schemas.microsoft.com/office/word/2010/wordprocessingGroup" xmlns:wpi="http://schemas.microsoft.com/office/word/2010/wordprocessingInk" xmlns:wne="http://schemas.microsoft.com/office/word/2006/wordml" xmlns:wps="http://schemas.microsoft.com/office/word/2010/wordprocessingShape" mc:Ignorable="w14 w15 w16se w16cid w16 w16cex w16sdtdh wp14">
+<w:hdr xmlns:wpc="http://schemas.microsoft.com/office/word/2010/wordprocessingCanvas" xmlns:cx="http://schemas.microsoft.com/office/drawing/2014/chartex" xmlns:cx1="http://schemas.microsoft.com/office/drawing/2015/9/8/chartex" xmlns:cx2="http://schemas.microsoft.com/office/drawing/2015/10/21/chartex" xmlns:cx3="http://schemas.microsoft.com/office/drawing/2016/5/9/chartex" xmlns:cx4="http://schemas.microsoft.com/office/drawing/2016/5/10/chartex" xmlns:cx5="http://schemas.microsoft.com/office/drawing/2016/5/11/chartex" xmlns:cx6="http://schemas.microsoft.com/office/drawing/2016/5/12/chartex" xmlns:cx7="http://schemas.microsoft.com/office/drawing/2016/5/13/chartex" xmlns:cx8="http://schemas.microsoft.com/office/drawing/2016/5/14/chartex" xmlns:mc="http://schemas.openxmlformats.org/markup-compatibility/2006" xmlns:aink="http://schemas.microsoft.com/office/drawing/2016/ink" xmlns:am3d="http://schemas.microsoft.com/office/drawing/2017/model3d" xmlns:o="urn:schemas-microsoft-com:office:office" xmlns:oel="http://schemas.microsoft.com/office/2019/extlst" xmlns:r="http://schemas.openxmlformats.org/officeDocument/2006/relationships" xmlns:m="http://schemas.openxmlformats.org/officeDocument/2006/math" xmlns:v="urn:schemas-microsoft-com:vml" xmlns:wp14="http://schemas.microsoft.com/office/word/2010/wordprocessingDrawing" xmlns:wp="http://schemas.openxmlformats.org/drawingml/2006/wordprocessingDrawing" xmlns:w10="urn:schemas-microsoft-com:office:word" xmlns:w="http://schemas.openxmlformats.org/wordprocessingml/2006/main" xmlns:w14="http://schemas.microsoft.com/office/word/2010/wordml" xmlns:w15="http://schemas.microsoft.com/office/word/2012/wordml" xmlns:w16cex="http://schemas.microsoft.com/office/word/2018/wordml/cex" xmlns:w16cid="http://schemas.microsoft.com/office/word/2016/wordml/cid" xmlns:w16="http://schemas.microsoft.com/office/word/2018/wordml" xmlns:w16du="http://schemas.microsoft.com/office/word/2023/wordml/word16du" xmlns:w16sdtdh="http://schemas.microsoft.com/office/word/2020/wordml/sdtdatahash" xmlns:w16se="http://schemas.microsoft.com/office/word/2015/wordml/symex" xmlns:wpg="http://schemas.microsoft.com/office/word/2010/wordprocessingGroup" xmlns:wpi="http://schemas.microsoft.com/office/word/2010/wordprocessingInk" xmlns:wne="http://schemas.microsoft.com/office/word/2006/wordml" xmlns:wps="http://schemas.microsoft.com/office/word/2010/wordprocessingShape" mc:Ignorable="w14 w15 w16se w16cid w16 w16cex w16sdtdh w16du wp14">
   <w:p>
     <w:pPr>
       <w:jc w:val="both"/>
@@ -12741,13 +13546,7 @@
             <w:t>.</w:t>
           </w:r>
           <w:r>
-            <w:t xml:space="preserve"> </w:t>
-          </w:r>
-          <w:r>
-            <w:t>Alejandro Rubio Rico</w:t>
-          </w:r>
-          <w:r>
-            <w:t>.</w:t>
+            <w:t xml:space="preserve"> Alejandro Rubio Rico.</w:t>
           </w:r>
         </w:p>
       </w:tc>
@@ -12762,7 +13561,7 @@
 </file>
 
 <file path=word/numbering.xml><?xml version="1.0" encoding="utf-8"?>
-<w:numbering xmlns:wpc="http://schemas.microsoft.com/office/word/2010/wordprocessingCanvas" xmlns:cx="http://schemas.microsoft.com/office/drawing/2014/chartex" xmlns:cx1="http://schemas.microsoft.com/office/drawing/2015/9/8/chartex" xmlns:cx2="http://schemas.microsoft.com/office/drawing/2015/10/21/chartex" xmlns:cx3="http://schemas.microsoft.com/office/drawing/2016/5/9/chartex" xmlns:cx4="http://schemas.microsoft.com/office/drawing/2016/5/10/chartex" xmlns:cx5="http://schemas.microsoft.com/office/drawing/2016/5/11/chartex" xmlns:cx6="http://schemas.microsoft.com/office/drawing/2016/5/12/chartex" xmlns:cx7="http://schemas.microsoft.com/office/drawing/2016/5/13/chartex" xmlns:cx8="http://schemas.microsoft.com/office/drawing/2016/5/14/chartex" xmlns:mc="http://schemas.openxmlformats.org/markup-compatibility/2006" xmlns:aink="http://schemas.microsoft.com/office/drawing/2016/ink" xmlns:am3d="http://schemas.microsoft.com/office/drawing/2017/model3d" xmlns:o="urn:schemas-microsoft-com:office:office" xmlns:oel="http://schemas.microsoft.com/office/2019/extlst" xmlns:r="http://schemas.openxmlformats.org/officeDocument/2006/relationships" xmlns:m="http://schemas.openxmlformats.org/officeDocument/2006/math" xmlns:v="urn:schemas-microsoft-com:vml" xmlns:wp14="http://schemas.microsoft.com/office/word/2010/wordprocessingDrawing" xmlns:wp="http://schemas.openxmlformats.org/drawingml/2006/wordprocessingDrawing" xmlns:w10="urn:schemas-microsoft-com:office:word" xmlns:w="http://schemas.openxmlformats.org/wordprocessingml/2006/main" xmlns:w14="http://schemas.microsoft.com/office/word/2010/wordml" xmlns:w15="http://schemas.microsoft.com/office/word/2012/wordml" xmlns:w16cex="http://schemas.microsoft.com/office/word/2018/wordml/cex" xmlns:w16cid="http://schemas.microsoft.com/office/word/2016/wordml/cid" xmlns:w16="http://schemas.microsoft.com/office/word/2018/wordml" xmlns:w16sdtdh="http://schemas.microsoft.com/office/word/2020/wordml/sdtdatahash" xmlns:w16se="http://schemas.microsoft.com/office/word/2015/wordml/symex" xmlns:wpg="http://schemas.microsoft.com/office/word/2010/wordprocessingGroup" xmlns:wpi="http://schemas.microsoft.com/office/word/2010/wordprocessingInk" xmlns:wne="http://schemas.microsoft.com/office/word/2006/wordml" xmlns:wps="http://schemas.microsoft.com/office/word/2010/wordprocessingShape" mc:Ignorable="w14 w15 w16se w16cid w16 w16cex w16sdtdh wp14">
+<w:numbering xmlns:wpc="http://schemas.microsoft.com/office/word/2010/wordprocessingCanvas" xmlns:cx="http://schemas.microsoft.com/office/drawing/2014/chartex" xmlns:cx1="http://schemas.microsoft.com/office/drawing/2015/9/8/chartex" xmlns:cx2="http://schemas.microsoft.com/office/drawing/2015/10/21/chartex" xmlns:cx3="http://schemas.microsoft.com/office/drawing/2016/5/9/chartex" xmlns:cx4="http://schemas.microsoft.com/office/drawing/2016/5/10/chartex" xmlns:cx5="http://schemas.microsoft.com/office/drawing/2016/5/11/chartex" xmlns:cx6="http://schemas.microsoft.com/office/drawing/2016/5/12/chartex" xmlns:cx7="http://schemas.microsoft.com/office/drawing/2016/5/13/chartex" xmlns:cx8="http://schemas.microsoft.com/office/drawing/2016/5/14/chartex" xmlns:mc="http://schemas.openxmlformats.org/markup-compatibility/2006" xmlns:aink="http://schemas.microsoft.com/office/drawing/2016/ink" xmlns:am3d="http://schemas.microsoft.com/office/drawing/2017/model3d" xmlns:o="urn:schemas-microsoft-com:office:office" xmlns:oel="http://schemas.microsoft.com/office/2019/extlst" xmlns:r="http://schemas.openxmlformats.org/officeDocument/2006/relationships" xmlns:m="http://schemas.openxmlformats.org/officeDocument/2006/math" xmlns:v="urn:schemas-microsoft-com:vml" xmlns:wp14="http://schemas.microsoft.com/office/word/2010/wordprocessingDrawing" xmlns:wp="http://schemas.openxmlformats.org/drawingml/2006/wordprocessingDrawing" xmlns:w10="urn:schemas-microsoft-com:office:word" xmlns:w="http://schemas.openxmlformats.org/wordprocessingml/2006/main" xmlns:w14="http://schemas.microsoft.com/office/word/2010/wordml" xmlns:w15="http://schemas.microsoft.com/office/word/2012/wordml" xmlns:w16cex="http://schemas.microsoft.com/office/word/2018/wordml/cex" xmlns:w16cid="http://schemas.microsoft.com/office/word/2016/wordml/cid" xmlns:w16="http://schemas.microsoft.com/office/word/2018/wordml" xmlns:w16du="http://schemas.microsoft.com/office/word/2023/wordml/word16du" xmlns:w16sdtdh="http://schemas.microsoft.com/office/word/2020/wordml/sdtdatahash" xmlns:w16se="http://schemas.microsoft.com/office/word/2015/wordml/symex" xmlns:wpg="http://schemas.microsoft.com/office/word/2010/wordprocessingGroup" xmlns:wpi="http://schemas.microsoft.com/office/word/2010/wordprocessingInk" xmlns:wne="http://schemas.microsoft.com/office/word/2006/wordml" xmlns:wps="http://schemas.microsoft.com/office/word/2010/wordprocessingShape" mc:Ignorable="w14 w15 w16se w16cid w16 w16cex w16sdtdh w16du wp14">
   <w:abstractNum w:abstractNumId="0" w15:restartNumberingAfterBreak="0">
     <w:nsid w:val="25C81DEE"/>
     <w:multiLevelType w:val="hybridMultilevel"/>
@@ -13251,7 +14050,7 @@
 </file>
 
 <file path=word/styles.xml><?xml version="1.0" encoding="utf-8"?>
-<w:styles xmlns:mc="http://schemas.openxmlformats.org/markup-compatibility/2006" xmlns:r="http://schemas.openxmlformats.org/officeDocument/2006/relationships" xmlns:w="http://schemas.openxmlformats.org/wordprocessingml/2006/main" xmlns:w14="http://schemas.microsoft.com/office/word/2010/wordml" xmlns:w15="http://schemas.microsoft.com/office/word/2012/wordml" xmlns:w16cex="http://schemas.microsoft.com/office/word/2018/wordml/cex" xmlns:w16cid="http://schemas.microsoft.com/office/word/2016/wordml/cid" xmlns:w16="http://schemas.microsoft.com/office/word/2018/wordml" xmlns:w16sdtdh="http://schemas.microsoft.com/office/word/2020/wordml/sdtdatahash" xmlns:w16se="http://schemas.microsoft.com/office/word/2015/wordml/symex" mc:Ignorable="w14 w15 w16se w16cid w16 w16cex w16sdtdh">
+<w:styles xmlns:mc="http://schemas.openxmlformats.org/markup-compatibility/2006" xmlns:r="http://schemas.openxmlformats.org/officeDocument/2006/relationships" xmlns:w="http://schemas.openxmlformats.org/wordprocessingml/2006/main" xmlns:w14="http://schemas.microsoft.com/office/word/2010/wordml" xmlns:w15="http://schemas.microsoft.com/office/word/2012/wordml" xmlns:w16cex="http://schemas.microsoft.com/office/word/2018/wordml/cex" xmlns:w16cid="http://schemas.microsoft.com/office/word/2016/wordml/cid" xmlns:w16="http://schemas.microsoft.com/office/word/2018/wordml" xmlns:w16du="http://schemas.microsoft.com/office/word/2023/wordml/word16du" xmlns:w16sdtdh="http://schemas.microsoft.com/office/word/2020/wordml/sdtdatahash" xmlns:w16se="http://schemas.microsoft.com/office/word/2015/wordml/symex" mc:Ignorable="w14 w15 w16se w16cid w16 w16cex w16sdtdh w16du">
   <w:docDefaults>
     <w:rPrDefault>
       <w:rPr>

</xml_diff>